<commit_message>
working at the kNN article
</commit_message>
<xml_diff>
--- a/article1/Cover_letter_JMLR.docx
+++ b/article1/Cover_letter_JMLR.docx
@@ -139,74 +139,184 @@
     <w:p>
       <w:pPr>
         <w:pStyle w:val="Normal"/>
-        <w:rPr>
-          <w:rFonts w:cs="Calibri"/>
-          <w:color w:val="000000"/>
-        </w:rPr>
-      </w:pPr>
-      <w:r>
-        <w:rPr>
-          <w:rFonts w:cs="Calibri"/>
-          <w:color w:val="000000"/>
-        </w:rPr>
-        <w:t xml:space="preserve">Dear [Editor name], </w:t>
+        <w:rPr/>
+      </w:pPr>
+      <w:r>
+        <w:rPr>
+          <w:rFonts w:cs="Calibri"/>
+          <w:color w:val="000000"/>
+        </w:rPr>
+        <w:t xml:space="preserve">Dear </w:t>
+      </w:r>
+      <w:r>
+        <w:rPr>
+          <w:rFonts w:cs="Calibri"/>
+          <w:color w:val="000000"/>
+        </w:rPr>
+        <w:t>Dr. Murphy</w:t>
+      </w:r>
+      <w:r>
+        <w:rPr>
+          <w:rFonts w:cs="Calibri"/>
+          <w:color w:val="000000"/>
+        </w:rPr>
+        <w:t xml:space="preserve">, </w:t>
+      </w:r>
+    </w:p>
+    <w:p>
+      <w:pPr>
+        <w:pStyle w:val="Normal"/>
+        <w:rPr/>
+      </w:pPr>
+      <w:r>
+        <w:rPr>
+          <w:rFonts w:cs="Calibri"/>
+          <w:color w:val="000000"/>
+        </w:rPr>
+        <w:t>Dear Dr. Sch</w:t>
+      </w:r>
+      <w:r>
+        <w:rPr/>
+        <w:t>ö</w:t>
+      </w:r>
+      <w:r>
+        <w:rPr/>
+        <w:t>lkopf,</w:t>
+      </w:r>
+    </w:p>
+    <w:p>
+      <w:pPr>
+        <w:pStyle w:val="Normal"/>
+        <w:rPr>
+          <w:rFonts w:cs="Calibri"/>
+          <w:color w:val="000000"/>
+        </w:rPr>
+      </w:pPr>
+      <w:r>
+        <w:rPr>
+          <w:rFonts w:cs="Calibri"/>
+          <w:color w:val="000000"/>
+        </w:rPr>
+        <w:t xml:space="preserve"> </w:t>
       </w:r>
     </w:p>
     <w:p>
       <w:pPr>
         <w:pStyle w:val="Default"/>
-        <w:rPr>
-          <w:sz w:val="22"/>
-          <w:szCs w:val="22"/>
-        </w:rPr>
-      </w:pPr>
-      <w:r>
-        <w:rPr>
-          <w:sz w:val="22"/>
-          <w:szCs w:val="22"/>
-        </w:rPr>
-        <w:t xml:space="preserve">I/We wish to submit an original research article entitled “[title of article]” for consideration by [journal name]. </w:t>
-      </w:r>
-    </w:p>
-    <w:p>
-      <w:pPr>
-        <w:pStyle w:val="Normal"/>
-        <w:rPr/>
-      </w:pPr>
-      <w:r>
-        <w:rPr>
-          <w:rFonts w:cs="Calibri"/>
-          <w:color w:val="000000"/>
-        </w:rPr>
-        <w:t>I/We confirm that this work is original and has not been published elsewhere, nor is it currently under consideration for publication elsewhere.</w:t>
+        <w:rPr/>
+      </w:pPr>
+      <w:r>
+        <w:rPr>
+          <w:sz w:val="22"/>
+          <w:szCs w:val="22"/>
+        </w:rPr>
+        <w:t>I wish to submit an original research article entitled “</w:t>
+      </w:r>
+      <w:r>
+        <w:rPr>
+          <w:sz w:val="22"/>
+          <w:szCs w:val="22"/>
+        </w:rPr>
+        <w:t>Introduction to Statistical Computing in Scala – an Implementation of the K-Nearest Neighbors Classifier</w:t>
+      </w:r>
+      <w:r>
+        <w:rPr>
+          <w:sz w:val="22"/>
+          <w:szCs w:val="22"/>
+        </w:rPr>
+        <w:t xml:space="preserve">” for consideration by </w:t>
+      </w:r>
+      <w:r>
+        <w:rPr>
+          <w:sz w:val="22"/>
+          <w:szCs w:val="22"/>
+        </w:rPr>
+        <w:t>Journal of Machine Learning Research</w:t>
+      </w:r>
+      <w:r>
+        <w:rPr>
+          <w:sz w:val="22"/>
+          <w:szCs w:val="22"/>
+        </w:rPr>
+        <w:t xml:space="preserve">. </w:t>
+      </w:r>
+    </w:p>
+    <w:p>
+      <w:pPr>
+        <w:pStyle w:val="Normal"/>
+        <w:rPr/>
+      </w:pPr>
+      <w:r>
+        <w:rPr>
+          <w:rFonts w:cs="Calibri"/>
+          <w:color w:val="000000"/>
+        </w:rPr>
+        <w:t>I confirm that this work is original and has not been published elsewhere, nor is it currently under consideration for publication elsewhere.</w:t>
       </w:r>
     </w:p>
     <w:p>
       <w:pPr>
         <w:pStyle w:val="Default"/>
-        <w:rPr>
-          <w:sz w:val="22"/>
-          <w:szCs w:val="22"/>
-        </w:rPr>
-      </w:pPr>
-      <w:r>
-        <w:rPr>
-          <w:sz w:val="22"/>
-          <w:szCs w:val="22"/>
-        </w:rPr>
-        <w:t xml:space="preserve">In this paper, I/we report on / show that _______. This is significant because __________.  </w:t>
-      </w:r>
-    </w:p>
-    <w:p>
-      <w:pPr>
-        <w:pStyle w:val="Normal"/>
-        <w:rPr/>
-      </w:pPr>
-      <w:r>
-        <w:rPr>
-          <w:rFonts w:cs="Calibri"/>
-        </w:rPr>
-        <w:t>We believe that this manuscript is appropriate for publication by [journal name]</w:t>
+        <w:rPr/>
+      </w:pPr>
+      <w:r>
+        <w:rPr>
+          <w:sz w:val="22"/>
+          <w:szCs w:val="22"/>
+        </w:rPr>
+        <w:t xml:space="preserve">In this paper, I show that </w:t>
+      </w:r>
+      <w:r>
+        <w:rPr>
+          <w:sz w:val="22"/>
+          <w:szCs w:val="22"/>
+        </w:rPr>
+        <w:t>machine learning in ecology opens new opportunities of research</w:t>
+      </w:r>
+      <w:r>
+        <w:rPr>
+          <w:sz w:val="22"/>
+          <w:szCs w:val="22"/>
+        </w:rPr>
+        <w:t xml:space="preserve">. This is significant because </w:t>
+      </w:r>
+      <w:r>
+        <w:rPr>
+          <w:sz w:val="22"/>
+          <w:szCs w:val="22"/>
+        </w:rPr>
+        <w:t>it can bring forward both fields</w:t>
+      </w:r>
+      <w:r>
+        <w:rPr>
+          <w:sz w:val="22"/>
+          <w:szCs w:val="22"/>
+        </w:rPr>
+        <w:t xml:space="preserve">.  </w:t>
+      </w:r>
+    </w:p>
+    <w:p>
+      <w:pPr>
+        <w:pStyle w:val="Normal"/>
+        <w:rPr/>
+      </w:pPr>
+      <w:r>
+        <w:rPr>
+          <w:rFonts w:cs="Calibri"/>
+        </w:rPr>
+        <w:t>I</w:t>
+      </w:r>
+      <w:r>
+        <w:rPr>
+          <w:rFonts w:cs="Calibri"/>
+        </w:rPr>
+        <w:t xml:space="preserve"> believe that this manuscript is appropriate for publication by </w:t>
+      </w:r>
+      <w:r>
+        <w:rPr>
+          <w:rFonts w:cs="Calibri"/>
+        </w:rPr>
+        <w:t>JMLR</w:t>
       </w:r>
       <w:r>
         <w:rPr>
@@ -220,157 +330,145 @@
         <w:rPr>
           <w:rFonts w:cs="Calibri"/>
         </w:rPr>
-        <w:t xml:space="preserve">because it… </w:t>
-      </w:r>
-      <w:r>
-        <w:rPr>
-          <w:rFonts w:cs="Calibri"/>
-          <w:b/>
-          <w:bCs/>
-        </w:rPr>
-        <w:t>[specific reference to the journal’s Aims &amp; Scope]</w:t>
-      </w:r>
-      <w:r>
-        <w:rPr>
-          <w:rFonts w:cs="Calibri"/>
-        </w:rPr>
-        <w:t xml:space="preserve">. </w:t>
-      </w:r>
-      <w:r>
-        <w:rPr>
-          <w:rFonts w:cs="Calibri"/>
-          <w:color w:val="000000"/>
-        </w:rPr>
-        <w:t xml:space="preserve">__________.  </w:t>
-      </w:r>
-    </w:p>
-    <w:p>
-      <w:pPr>
-        <w:pStyle w:val="Normal"/>
-        <w:rPr>
-          <w:rFonts w:cs="Calibri"/>
-          <w:color w:val="000000"/>
-        </w:rPr>
-      </w:pPr>
-      <w:r>
-        <w:rPr>
-          <w:rFonts w:cs="Calibri"/>
-          <w:color w:val="000000"/>
-        </w:rPr>
-        <w:t>[Please explain in your own words the significance and novelty of the work, the problem that is being addressed, and why the manuscript belongs in this journal. Do not simply insert your abstract into your cover letter! Briefly describe the research you are reporting in your paper, why it is important, and why you think the readership of the journal would be interested in it.]</w:t>
-      </w:r>
-    </w:p>
-    <w:p>
-      <w:pPr>
-        <w:pStyle w:val="Normal"/>
-        <w:rPr>
-          <w:rFonts w:cs="Calibri"/>
-          <w:color w:val="000000"/>
-        </w:rPr>
-      </w:pPr>
-      <w:r>
-        <w:rPr>
-          <w:rFonts w:cs="Calibri"/>
-          <w:color w:val="000000"/>
-        </w:rPr>
+        <w:t xml:space="preserve">because it </w:t>
+      </w:r>
+      <w:r>
+        <w:rPr>
+          <w:rFonts w:cs="Calibri"/>
+        </w:rPr>
+        <w:t>a</w:t>
+      </w:r>
+      <w:r>
+        <w:rPr>
+          <w:rFonts w:cs="Calibri"/>
+          <w:color w:val="000000"/>
+        </w:rPr>
+        <w:t>dvance</w:t>
+      </w:r>
+      <w:r>
+        <w:rPr>
+          <w:rFonts w:cs="Calibri"/>
+          <w:color w:val="000000"/>
+        </w:rPr>
+        <w:t>s</w:t>
+      </w:r>
+      <w:r>
+        <w:rPr>
+          <w:rFonts w:cs="Calibri"/>
+          <w:color w:val="000000"/>
+        </w:rPr>
+        <w:t xml:space="preserve"> theoretical studies of practical learning methods.  </w:t>
       </w:r>
     </w:p>
     <w:p>
       <w:pPr>
         <w:pStyle w:val="Default"/>
         <w:rPr>
-          <w:rFonts w:cs="Calibri"/>
-          <w:color w:val="000000"/>
-          <w:sz w:val="22"/>
-          <w:szCs w:val="22"/>
-        </w:rPr>
-      </w:pPr>
-      <w:r>
-        <w:rPr>
-          <w:rFonts w:cs="Calibri"/>
-          <w:color w:val="000000"/>
-          <w:sz w:val="22"/>
-          <w:szCs w:val="22"/>
-        </w:rPr>
-      </w:r>
-    </w:p>
-    <w:p>
-      <w:pPr>
-        <w:pStyle w:val="Default"/>
-        <w:rPr>
-          <w:sz w:val="22"/>
-          <w:szCs w:val="22"/>
-        </w:rPr>
-      </w:pPr>
-      <w:r>
-        <w:rPr>
-          <w:sz w:val="22"/>
-          <w:szCs w:val="22"/>
-        </w:rPr>
-        <w:t xml:space="preserve">We have no conflicts of interest to disclose. </w:t>
-      </w:r>
-    </w:p>
-    <w:p>
-      <w:pPr>
-        <w:pStyle w:val="Normal"/>
-        <w:rPr>
-          <w:rFonts w:cs="Calibri"/>
-        </w:rPr>
-      </w:pPr>
-      <w:r>
-        <w:rPr>
-          <w:rFonts w:cs="Calibri"/>
-        </w:rPr>
-        <w:t>If you feel that the manuscript is appropriate for your journal, we suggest the following reviewers:</w:t>
-      </w:r>
-    </w:p>
-    <w:p>
-      <w:pPr>
-        <w:pStyle w:val="Default"/>
-        <w:rPr>
-          <w:rFonts w:cs="Calibri"/>
-          <w:sz w:val="22"/>
-          <w:szCs w:val="22"/>
-        </w:rPr>
-      </w:pPr>
-      <w:r>
-        <w:rPr>
-          <w:rFonts w:cs="Calibri"/>
-          <w:sz w:val="22"/>
-          <w:szCs w:val="22"/>
-        </w:rPr>
-      </w:r>
-    </w:p>
-    <w:p>
-      <w:pPr>
-        <w:pStyle w:val="Normal"/>
-        <w:rPr>
-          <w:color w:val="000000"/>
-        </w:rPr>
-      </w:pPr>
-      <w:r>
-        <w:rPr>
-          <w:rFonts w:cs="Calibri"/>
-          <w:b/>
-          <w:bCs/>
-        </w:rPr>
-        <w:t>[List reviewers and contact info, if requested by the journal]</w:t>
-      </w:r>
-    </w:p>
-    <w:p>
-      <w:pPr>
-        <w:pStyle w:val="Normal"/>
-        <w:rPr>
-          <w:rFonts w:cs="Calibri"/>
-          <w:color w:val="000000"/>
-        </w:rPr>
-      </w:pPr>
-      <w:r>
-        <w:rPr>
-          <w:rFonts w:cs="Calibri"/>
-          <w:color w:val="000000"/>
-        </w:rPr>
-        <w:t>Please address all correspondence concerning this manuscript to me at [email address].</w:t>
+          <w:sz w:val="22"/>
+          <w:szCs w:val="22"/>
+        </w:rPr>
+      </w:pPr>
+      <w:r>
+        <w:rPr>
+          <w:sz w:val="22"/>
+          <w:szCs w:val="22"/>
+        </w:rPr>
+        <w:t>I</w:t>
+      </w:r>
+      <w:r>
+        <w:rPr>
+          <w:sz w:val="22"/>
+          <w:szCs w:val="22"/>
+        </w:rPr>
+        <w:t xml:space="preserve"> have no conflicts of interest to disclose. </w:t>
+      </w:r>
+    </w:p>
+    <w:p>
+      <w:pPr>
+        <w:pStyle w:val="Normal"/>
+        <w:rPr>
+          <w:rFonts w:cs="Calibri"/>
+        </w:rPr>
+      </w:pPr>
+      <w:r>
+        <w:rPr>
+          <w:rFonts w:cs="Calibri"/>
+        </w:rPr>
+      </w:r>
+    </w:p>
+    <w:p>
+      <w:pPr>
+        <w:pStyle w:val="Normal"/>
+        <w:rPr>
+          <w:rFonts w:cs="Calibri"/>
+        </w:rPr>
+      </w:pPr>
+      <w:r>
+        <w:rPr>
+          <w:rFonts w:cs="Calibri"/>
+        </w:rPr>
+        <w:t xml:space="preserve">If you feel that the manuscript is appropriate for your journal, </w:t>
+      </w:r>
+      <w:r>
+        <w:rPr>
+          <w:rFonts w:cs="Calibri"/>
+        </w:rPr>
+        <w:t xml:space="preserve">I </w:t>
+      </w:r>
+      <w:r>
+        <w:rPr>
+          <w:rFonts w:cs="Calibri"/>
+        </w:rPr>
+        <w:t xml:space="preserve">suggest the following reviewers: </w:t>
+      </w:r>
+      <w:r>
+        <w:rPr>
+          <w:rFonts w:cs="Calibri"/>
+          <w:color w:val="000000"/>
+        </w:rPr>
+        <w:t xml:space="preserve">Avi Pfeffer, Neil Lawrence and Saharon Rosset. </w:t>
+      </w:r>
+    </w:p>
+    <w:p>
+      <w:pPr>
+        <w:pStyle w:val="Normal"/>
+        <w:rPr>
+          <w:color w:val="000000"/>
+        </w:rPr>
+      </w:pPr>
+      <w:r>
+        <w:rPr>
+          <w:rFonts w:cs="Calibri"/>
+        </w:rPr>
+      </w:r>
+    </w:p>
+    <w:p>
+      <w:pPr>
+        <w:pStyle w:val="Normal"/>
+        <w:rPr>
+          <w:rFonts w:cs="Calibri"/>
+        </w:rPr>
+      </w:pPr>
+      <w:r>
+        <w:rPr>
+          <w:rFonts w:cs="Calibri"/>
+          <w:color w:val="000000"/>
+        </w:rPr>
+        <w:t xml:space="preserve">Please address all correspondence concerning this manuscript to me at </w:t>
+      </w:r>
+      <w:r>
+        <w:rPr>
+          <w:rFonts w:cs="Calibri"/>
+          <w:color w:val="000000"/>
+        </w:rPr>
+        <w:t>roxana.te@web.de</w:t>
+      </w:r>
+      <w:r>
+        <w:rPr>
+          <w:rFonts w:cs="Calibri"/>
+          <w:color w:val="000000"/>
+        </w:rPr>
+        <w:t>.</w:t>
       </w:r>
     </w:p>
     <w:p>
@@ -419,7 +517,7 @@
           <w:rFonts w:cs="Calibri"/>
           <w:color w:val="000000"/>
         </w:rPr>
-        <w:t>[Your name]</w:t>
+        <w:t>Roxana Tesileanu</w:t>
       </w:r>
     </w:p>
     <w:sectPr>
@@ -466,6 +564,24 @@
       <w:lang w:val="en-US" w:bidi="ar-SA" w:eastAsia="zh-CN"/>
     </w:rPr>
   </w:style>
+  <w:style w:type="paragraph" w:styleId="Heading3">
+    <w:name w:val="Heading 3"/>
+    <w:basedOn w:val="Heading"/>
+    <w:next w:val="TextBody"/>
+    <w:qFormat/>
+    <w:pPr>
+      <w:spacing w:before="140" w:after="120"/>
+      <w:outlineLvl w:val="2"/>
+      <w:outlineLvl w:val="2"/>
+    </w:pPr>
+    <w:rPr>
+      <w:rFonts w:ascii="Liberation Serif" w:hAnsi="Liberation Serif" w:eastAsia="Noto Sans CJK SC Regular" w:cs="FreeSans"/>
+      <w:b/>
+      <w:bCs/>
+      <w:sz w:val="28"/>
+      <w:szCs w:val="28"/>
+    </w:rPr>
+  </w:style>
   <w:style w:type="character" w:styleId="DefaultParagraphFont">
     <w:name w:val="Default Paragraph Font"/>
     <w:qFormat/>

</xml_diff>